<commit_message>
edited report on application
added functions provided by application
</commit_message>
<xml_diff>
--- a/Report on application.docx
+++ b/Report on application.docx
@@ -325,18 +325,8 @@
           <w:sz w:val="24"/>
           <w:szCs w:val="24"/>
         </w:rPr>
-        <w:t xml:space="preserve">net Connection Sharing (ICS), </w:t>
+        <w:t>net Connection Sharing (ICS), i.e</w:t>
       </w:r>
-      <w:proofErr w:type="spellStart"/>
-      <w:r>
-        <w:rPr>
-          <w:rFonts w:ascii="Times New Roman" w:eastAsia="SimSun" w:hAnsi="Times New Roman" w:cs="Times New Roman"/>
-          <w:sz w:val="24"/>
-          <w:szCs w:val="24"/>
-        </w:rPr>
-        <w:t>i.e</w:t>
-      </w:r>
-      <w:proofErr w:type="spellEnd"/>
       <w:r>
         <w:rPr>
           <w:rFonts w:ascii="Times New Roman" w:eastAsia="SimSun" w:hAnsi="Times New Roman" w:cs="Times New Roman"/>
@@ -595,26 +585,323 @@
     </w:p>
     <w:p>
       <w:pPr>
+        <w:rPr>
+          <w:rFonts w:cs="Arial"/>
+          <w:color w:val="222222"/>
+          <w:sz w:val="24"/>
+          <w:lang w:val="en-IN"/>
+        </w:rPr>
+      </w:pPr>
+    </w:p>
+    <w:p>
+      <w:pPr>
+        <w:rPr>
+          <w:b/>
+          <w:sz w:val="44"/>
+          <w:szCs w:val="44"/>
+          <w:u w:val="single"/>
+        </w:rPr>
+      </w:pPr>
+      <w:r>
+        <w:rPr>
+          <w:b/>
+          <w:sz w:val="44"/>
+          <w:szCs w:val="44"/>
+          <w:u w:val="single"/>
+        </w:rPr>
+        <w:t>Functions provided:</w:t>
+      </w:r>
+    </w:p>
+    <w:p>
+      <w:pPr>
+        <w:pStyle w:val="ListParagraph"/>
+        <w:numPr>
+          <w:ilvl w:val="0"/>
+          <w:numId w:val="18"/>
+        </w:numPr>
+        <w:spacing w:line="300" w:lineRule="auto"/>
+        <w:rPr>
+          <w:b/>
+          <w:sz w:val="24"/>
+          <w:szCs w:val="24"/>
+        </w:rPr>
+      </w:pPr>
+      <w:r>
+        <w:rPr>
+          <w:b/>
+          <w:sz w:val="24"/>
+          <w:szCs w:val="24"/>
+        </w:rPr>
+        <w:t>For Administrator:</w:t>
+      </w:r>
+    </w:p>
+    <w:p>
+      <w:pPr>
+        <w:pStyle w:val="ListParagraph"/>
+        <w:numPr>
+          <w:ilvl w:val="1"/>
+          <w:numId w:val="22"/>
+        </w:numPr>
+        <w:autoSpaceDE w:val="0"/>
+        <w:autoSpaceDN w:val="0"/>
+        <w:adjustRightInd w:val="0"/>
         <w:spacing w:after="0" w:line="360" w:lineRule="auto"/>
-        <w:jc w:val="both"/>
-        <w:rPr>
-          <w:rFonts w:ascii="Times New Roman" w:eastAsia="SimSun" w:hAnsi="Times New Roman" w:cs="Times New Roman"/>
+        <w:rPr>
+          <w:rFonts w:eastAsia="Calibri" w:cs="Times New Roman"/>
+          <w:color w:val="222222"/>
+          <w:sz w:val="24"/>
+          <w:szCs w:val="24"/>
+          <w:lang w:val="en-IN"/>
+        </w:rPr>
+      </w:pPr>
+      <w:r>
+        <w:rPr>
+          <w:rFonts w:eastAsia="Calibri" w:cs="Times New Roman"/>
+          <w:color w:val="222222"/>
+          <w:sz w:val="24"/>
+          <w:szCs w:val="24"/>
+          <w:lang w:val="en-IN"/>
+        </w:rPr>
+        <w:t>To Share internet with the devices in network.</w:t>
+      </w:r>
+    </w:p>
+    <w:p>
+      <w:pPr>
+        <w:pStyle w:val="ListParagraph"/>
+        <w:numPr>
+          <w:ilvl w:val="1"/>
+          <w:numId w:val="22"/>
+        </w:numPr>
+        <w:autoSpaceDE w:val="0"/>
+        <w:autoSpaceDN w:val="0"/>
+        <w:adjustRightInd w:val="0"/>
+        <w:spacing w:after="0" w:line="360" w:lineRule="auto"/>
+        <w:rPr>
+          <w:rFonts w:eastAsia="Calibri" w:cs="Times New Roman"/>
+          <w:color w:val="222222"/>
+          <w:sz w:val="24"/>
+          <w:szCs w:val="24"/>
+          <w:lang w:val="en-IN"/>
+        </w:rPr>
+      </w:pPr>
+      <w:r>
+        <w:rPr>
+          <w:rFonts w:eastAsia="Calibri" w:cs="Times New Roman"/>
+          <w:color w:val="222222"/>
+          <w:sz w:val="24"/>
+          <w:szCs w:val="24"/>
+          <w:lang w:val="en-IN"/>
+        </w:rPr>
+        <w:t xml:space="preserve">To secure the network with </w:t>
+      </w:r>
+      <w:r>
+        <w:rPr>
+          <w:sz w:val="24"/>
+          <w:szCs w:val="24"/>
+        </w:rPr>
+        <w:t>WPA2 PSK encrypted security key</w:t>
+      </w:r>
+      <w:r>
+        <w:rPr>
+          <w:rFonts w:eastAsia="Calibri" w:cs="Times New Roman"/>
+          <w:color w:val="222222"/>
+          <w:sz w:val="24"/>
+          <w:szCs w:val="24"/>
+          <w:lang w:val="en-IN"/>
+        </w:rPr>
+        <w:t>.</w:t>
+      </w:r>
+    </w:p>
+    <w:p>
+      <w:pPr>
+        <w:pStyle w:val="ListParagraph"/>
+        <w:numPr>
+          <w:ilvl w:val="1"/>
+          <w:numId w:val="22"/>
+        </w:numPr>
+        <w:autoSpaceDE w:val="0"/>
+        <w:autoSpaceDN w:val="0"/>
+        <w:adjustRightInd w:val="0"/>
+        <w:spacing w:after="0" w:line="360" w:lineRule="auto"/>
+        <w:rPr>
+          <w:rFonts w:eastAsia="Calibri" w:cs="Times New Roman"/>
+          <w:color w:val="222222"/>
+          <w:sz w:val="24"/>
+          <w:szCs w:val="24"/>
+          <w:lang w:val="en-IN"/>
+        </w:rPr>
+      </w:pPr>
+      <w:r>
+        <w:rPr>
+          <w:rFonts w:eastAsia="Calibri" w:cs="Times New Roman"/>
+          <w:color w:val="222222"/>
+          <w:sz w:val="24"/>
+          <w:szCs w:val="24"/>
+          <w:lang w:val="en-IN"/>
+        </w:rPr>
+        <w:t>To choose the type of internet connection to be shared.</w:t>
+      </w:r>
+    </w:p>
+    <w:p>
+      <w:pPr>
+        <w:pStyle w:val="ListParagraph"/>
+        <w:numPr>
+          <w:ilvl w:val="1"/>
+          <w:numId w:val="22"/>
+        </w:numPr>
+        <w:autoSpaceDE w:val="0"/>
+        <w:autoSpaceDN w:val="0"/>
+        <w:adjustRightInd w:val="0"/>
+        <w:spacing w:after="0" w:line="360" w:lineRule="auto"/>
+        <w:rPr>
+          <w:rFonts w:eastAsia="Calibri" w:cs="Times New Roman"/>
+          <w:color w:val="222222"/>
+          <w:sz w:val="24"/>
+          <w:szCs w:val="24"/>
+          <w:lang w:val="en-IN"/>
+        </w:rPr>
+      </w:pPr>
+      <w:r>
+        <w:rPr>
+          <w:rFonts w:eastAsia="Calibri" w:cs="Times New Roman"/>
+          <w:color w:val="222222"/>
+          <w:sz w:val="24"/>
+          <w:szCs w:val="24"/>
+          <w:lang w:val="en-IN"/>
+        </w:rPr>
+        <w:t>To Identify connected devices by their MAC addresses.</w:t>
+      </w:r>
+    </w:p>
+    <w:p>
+      <w:pPr>
+        <w:pStyle w:val="ListParagraph"/>
+        <w:numPr>
+          <w:ilvl w:val="1"/>
+          <w:numId w:val="22"/>
+        </w:numPr>
+        <w:autoSpaceDE w:val="0"/>
+        <w:autoSpaceDN w:val="0"/>
+        <w:adjustRightInd w:val="0"/>
+        <w:spacing w:after="0" w:line="360" w:lineRule="auto"/>
+        <w:rPr>
+          <w:rFonts w:eastAsia="Calibri" w:cs="Times New Roman"/>
+          <w:color w:val="222222"/>
+          <w:sz w:val="24"/>
+          <w:szCs w:val="24"/>
+          <w:lang w:val="en-IN"/>
+        </w:rPr>
+      </w:pPr>
+      <w:r>
+        <w:rPr>
+          <w:rFonts w:eastAsia="Calibri" w:cs="Times New Roman"/>
+          <w:color w:val="222222"/>
+          <w:sz w:val="24"/>
+          <w:szCs w:val="24"/>
+          <w:lang w:val="en-IN"/>
+        </w:rPr>
+        <w:t>To monitor number of devices connected.</w:t>
+      </w:r>
+    </w:p>
+    <w:p>
+      <w:pPr>
+        <w:pStyle w:val="ListParagraph"/>
+        <w:numPr>
+          <w:ilvl w:val="1"/>
+          <w:numId w:val="22"/>
+        </w:numPr>
+        <w:spacing w:line="300" w:lineRule="auto"/>
+        <w:rPr>
+          <w:b/>
+          <w:sz w:val="24"/>
+          <w:szCs w:val="24"/>
+        </w:rPr>
+      </w:pPr>
+      <w:r>
+        <w:rPr>
+          <w:sz w:val="24"/>
+          <w:szCs w:val="24"/>
+        </w:rPr>
+        <w:t>Display number of devices connected to the network.</w:t>
+      </w:r>
+    </w:p>
+    <w:p>
+      <w:pPr>
+        <w:pStyle w:val="ListParagraph"/>
+        <w:spacing w:line="300" w:lineRule="auto"/>
+        <w:ind w:left="1440"/>
+        <w:rPr>
+          <w:b/>
+          <w:sz w:val="24"/>
+          <w:szCs w:val="24"/>
+        </w:rPr>
+      </w:pPr>
+    </w:p>
+    <w:p>
+      <w:pPr>
+        <w:pStyle w:val="ListParagraph"/>
+        <w:numPr>
+          <w:ilvl w:val="0"/>
+          <w:numId w:val="18"/>
+        </w:numPr>
+        <w:spacing w:line="300" w:lineRule="auto"/>
+        <w:rPr>
+          <w:b/>
+          <w:sz w:val="24"/>
+          <w:szCs w:val="24"/>
+        </w:rPr>
+      </w:pPr>
+      <w:r>
+        <w:rPr>
+          <w:b/>
+          <w:sz w:val="24"/>
+          <w:szCs w:val="24"/>
+        </w:rPr>
+        <w:t>For User/Client</w:t>
+      </w:r>
+    </w:p>
+    <w:p>
+      <w:pPr>
+        <w:pStyle w:val="ListParagraph"/>
+        <w:numPr>
+          <w:ilvl w:val="2"/>
+          <w:numId w:val="20"/>
+        </w:numPr>
+        <w:spacing w:line="300" w:lineRule="auto"/>
+        <w:rPr>
+          <w:b/>
+          <w:sz w:val="24"/>
+          <w:szCs w:val="24"/>
+        </w:rPr>
+      </w:pPr>
+      <w:r>
+        <w:rPr>
+          <w:sz w:val="24"/>
+          <w:szCs w:val="24"/>
+        </w:rPr>
+        <w:t>Secured access to internet.</w:t>
+      </w:r>
+    </w:p>
+    <w:p>
+      <w:pPr>
+        <w:spacing w:line="300" w:lineRule="auto"/>
+        <w:rPr>
+          <w:b/>
+          <w:sz w:val="24"/>
+          <w:szCs w:val="24"/>
+        </w:rPr>
+      </w:pPr>
+    </w:p>
+    <w:p>
+      <w:pPr>
+        <w:spacing w:line="300" w:lineRule="auto"/>
+        <w:rPr>
+          <w:b/>
           <w:sz w:val="24"/>
           <w:szCs w:val="24"/>
         </w:rPr>
       </w:pPr>
       <w:bookmarkStart w:id="0" w:name="_GoBack"/>
       <w:bookmarkEnd w:id="0"/>
-    </w:p>
-    <w:p>
-      <w:pPr>
-        <w:rPr>
-          <w:rFonts w:cs="Arial"/>
-          <w:color w:val="222222"/>
-          <w:sz w:val="24"/>
-          <w:lang w:val="en-IN"/>
-        </w:rPr>
-      </w:pPr>
     </w:p>
     <w:sectPr>
       <w:headerReference w:type="default" r:id="rId8"/>
@@ -727,7 +1014,7 @@
       <w:rPr>
         <w:noProof/>
       </w:rPr>
-      <w:t>2</w:t>
+      <w:t>3</w:t>
     </w:r>
     <w:r>
       <w:fldChar w:fldCharType="end"/>
@@ -4308,7 +4595,7 @@
 </file>
 
 <file path=customXml/itemProps1.xml><?xml version="1.0" encoding="utf-8"?>
-<ds:datastoreItem xmlns:ds="http://schemas.openxmlformats.org/officeDocument/2006/customXml" ds:itemID="{0657F985-AA2C-408C-B491-4F1774F26724}">
+<ds:datastoreItem xmlns:ds="http://schemas.openxmlformats.org/officeDocument/2006/customXml" ds:itemID="{8C1AC2FF-0EDD-41EF-81ED-168DB881076E}">
   <ds:schemaRefs>
     <ds:schemaRef ds:uri="http://schemas.openxmlformats.org/officeDocument/2006/bibliography"/>
   </ds:schemaRefs>

</xml_diff>

<commit_message>
Edited report of application
added Implementation chapter
</commit_message>
<xml_diff>
--- a/Report on application.docx
+++ b/Report on application.docx
@@ -325,8 +325,18 @@
           <w:sz w:val="24"/>
           <w:szCs w:val="24"/>
         </w:rPr>
-        <w:t>net Connection Sharing (ICS), i.e</w:t>
-      </w:r>
+        <w:t xml:space="preserve">net Connection Sharing (ICS), </w:t>
+      </w:r>
+      <w:proofErr w:type="spellStart"/>
+      <w:r>
+        <w:rPr>
+          <w:rFonts w:ascii="Times New Roman" w:eastAsia="SimSun" w:hAnsi="Times New Roman" w:cs="Times New Roman"/>
+          <w:sz w:val="24"/>
+          <w:szCs w:val="24"/>
+        </w:rPr>
+        <w:t>i.e</w:t>
+      </w:r>
+      <w:proofErr w:type="spellEnd"/>
       <w:r>
         <w:rPr>
           <w:rFonts w:ascii="Times New Roman" w:eastAsia="SimSun" w:hAnsi="Times New Roman" w:cs="Times New Roman"/>
@@ -888,6 +898,619 @@
           <w:b/>
           <w:sz w:val="24"/>
           <w:szCs w:val="24"/>
+        </w:rPr>
+      </w:pPr>
+    </w:p>
+    <w:p>
+      <w:pPr>
+        <w:spacing w:after="0" w:line="360" w:lineRule="auto"/>
+        <w:rPr>
+          <w:rFonts w:ascii="Times New Roman" w:eastAsia="SimSun" w:hAnsi="Times New Roman" w:cs="Times New Roman"/>
+          <w:b/>
+          <w:sz w:val="44"/>
+          <w:szCs w:val="32"/>
+          <w:u w:val="single"/>
+        </w:rPr>
+      </w:pPr>
+      <w:r>
+        <w:rPr>
+          <w:rFonts w:eastAsia="SimSun" w:cs="Times New Roman"/>
+          <w:b/>
+          <w:sz w:val="44"/>
+          <w:szCs w:val="32"/>
+          <w:u w:val="single"/>
+        </w:rPr>
+        <w:lastRenderedPageBreak/>
+        <w:t>Implementation</w:t>
+      </w:r>
+      <w:r>
+        <w:rPr>
+          <w:rFonts w:ascii="Times New Roman" w:eastAsia="SimSun" w:hAnsi="Times New Roman" w:cs="Times New Roman"/>
+          <w:b/>
+          <w:sz w:val="44"/>
+          <w:szCs w:val="32"/>
+          <w:u w:val="single"/>
+        </w:rPr>
+        <w:t>:</w:t>
+      </w:r>
+    </w:p>
+    <w:p>
+      <w:pPr>
+        <w:pStyle w:val="font7"/>
+        <w:spacing w:line="360" w:lineRule="auto"/>
+        <w:rPr>
+          <w:rFonts w:asciiTheme="minorHAnsi" w:hAnsiTheme="minorHAnsi"/>
+        </w:rPr>
+      </w:pPr>
+      <w:r>
+        <w:rPr>
+          <w:rFonts w:eastAsia="SimSun"/>
+        </w:rPr>
+        <w:tab/>
+      </w:r>
+      <w:r>
+        <w:rPr>
+          <w:rFonts w:asciiTheme="minorHAnsi" w:hAnsiTheme="minorHAnsi"/>
+        </w:rPr>
+        <w:t>Virtual Wi-Fi is basically written in C#. It’s been constructed with a few C# Projects as building blocks from many sources. It basically uses Win32 API and other API's to execute a command (Windows command) which creates hotspot. Windows ICS (Internet Connection Sharing) API is used to provide a user interface in selecting type of connection to be shared. Also blocks of code from various sources like Stackoverflow etc. have been used. If an API or piece of code used in this application belongs to a programmer or developer, all copyrights and stuff belongs to those developers and programmers...</w:t>
+      </w:r>
+    </w:p>
+    <w:p>
+      <w:pPr>
+        <w:pStyle w:val="font7"/>
+        <w:spacing w:line="360" w:lineRule="auto"/>
+        <w:rPr>
+          <w:rFonts w:asciiTheme="minorHAnsi" w:hAnsiTheme="minorHAnsi"/>
+        </w:rPr>
+      </w:pPr>
+      <w:r>
+        <w:rPr>
+          <w:rFonts w:asciiTheme="minorHAnsi" w:hAnsiTheme="minorHAnsi"/>
+        </w:rPr>
+        <w:tab/>
+        <w:t>To Run the application browse to “</w:t>
+      </w:r>
+      <w:r>
+        <w:rPr>
+          <w:rFonts w:asciiTheme="minorHAnsi" w:hAnsiTheme="minorHAnsi"/>
+        </w:rPr>
+        <w:t>\Virtual-Wifi\Virtual wifi\bin\Debug</w:t>
+      </w:r>
+      <w:proofErr w:type="gramStart"/>
+      <w:r>
+        <w:rPr>
+          <w:rFonts w:asciiTheme="minorHAnsi" w:hAnsiTheme="minorHAnsi"/>
+        </w:rPr>
+        <w:t>“ and</w:t>
+      </w:r>
+      <w:proofErr w:type="gramEnd"/>
+      <w:r>
+        <w:rPr>
+          <w:rFonts w:asciiTheme="minorHAnsi" w:hAnsiTheme="minorHAnsi"/>
+        </w:rPr>
+        <w:t xml:space="preserve"> double click the </w:t>
+      </w:r>
+      <w:r>
+        <w:rPr>
+          <w:rFonts w:asciiTheme="minorHAnsi" w:hAnsiTheme="minorHAnsi"/>
+        </w:rPr>
+        <w:t>Virtual wifi.exe</w:t>
+      </w:r>
+      <w:r>
+        <w:rPr>
+          <w:rFonts w:asciiTheme="minorHAnsi" w:hAnsiTheme="minorHAnsi"/>
+        </w:rPr>
+        <w:t xml:space="preserve"> file.</w:t>
+      </w:r>
+    </w:p>
+    <w:p>
+      <w:pPr>
+        <w:pStyle w:val="font7"/>
+        <w:spacing w:line="360" w:lineRule="auto"/>
+        <w:rPr>
+          <w:rFonts w:asciiTheme="minorHAnsi" w:hAnsiTheme="minorHAnsi"/>
+          <w:b/>
+          <w:u w:val="single"/>
+        </w:rPr>
+      </w:pPr>
+      <w:r>
+        <w:rPr>
+          <w:rFonts w:asciiTheme="minorHAnsi" w:hAnsiTheme="minorHAnsi"/>
+          <w:b/>
+          <w:u w:val="single"/>
+        </w:rPr>
+        <w:t xml:space="preserve">Before Starting/Running the program. </w:t>
+      </w:r>
+    </w:p>
+    <w:p>
+      <w:pPr>
+        <w:pStyle w:val="font7"/>
+        <w:numPr>
+          <w:ilvl w:val="0"/>
+          <w:numId w:val="15"/>
+        </w:numPr>
+        <w:spacing w:line="360" w:lineRule="auto"/>
+        <w:rPr>
+          <w:rFonts w:asciiTheme="minorHAnsi" w:hAnsiTheme="minorHAnsi"/>
+        </w:rPr>
+      </w:pPr>
+      <w:r>
+        <w:rPr>
+          <w:rFonts w:asciiTheme="minorHAnsi" w:hAnsiTheme="minorHAnsi"/>
+        </w:rPr>
+        <w:t>Set it to "</w:t>
+      </w:r>
+      <w:r>
+        <w:rPr>
+          <w:rFonts w:asciiTheme="minorHAnsi" w:hAnsiTheme="minorHAnsi"/>
+          <w:i/>
+        </w:rPr>
+        <w:t>Run as Administrator</w:t>
+      </w:r>
+      <w:r>
+        <w:rPr>
+          <w:rFonts w:asciiTheme="minorHAnsi" w:hAnsiTheme="minorHAnsi"/>
+        </w:rPr>
+        <w:t>". By o</w:t>
+      </w:r>
+      <w:r>
+        <w:rPr>
+          <w:rFonts w:asciiTheme="minorHAnsi" w:hAnsiTheme="minorHAnsi"/>
+        </w:rPr>
+        <w:t>pen</w:t>
+      </w:r>
+      <w:r>
+        <w:rPr>
+          <w:rFonts w:asciiTheme="minorHAnsi" w:hAnsiTheme="minorHAnsi"/>
+        </w:rPr>
+        <w:t>ing</w:t>
+      </w:r>
+      <w:r>
+        <w:rPr>
+          <w:rFonts w:asciiTheme="minorHAnsi" w:hAnsiTheme="minorHAnsi"/>
+        </w:rPr>
+        <w:t xml:space="preserve"> properties </w:t>
+      </w:r>
+      <w:r>
+        <w:rPr>
+          <w:rFonts w:asciiTheme="minorHAnsi" w:hAnsiTheme="minorHAnsi"/>
+        </w:rPr>
+        <w:t xml:space="preserve">of the application Virtual wifi.exe Switch to Compatibility tab </w:t>
+      </w:r>
+      <w:r>
+        <w:rPr>
+          <w:rFonts w:asciiTheme="minorHAnsi" w:hAnsiTheme="minorHAnsi"/>
+        </w:rPr>
+        <w:t xml:space="preserve">under privilege Level, check to </w:t>
+      </w:r>
+      <w:r>
+        <w:rPr>
+          <w:rFonts w:asciiTheme="minorHAnsi" w:hAnsiTheme="minorHAnsi"/>
+        </w:rPr>
+        <w:t>“</w:t>
+      </w:r>
+      <w:r>
+        <w:rPr>
+          <w:rFonts w:asciiTheme="minorHAnsi" w:hAnsiTheme="minorHAnsi"/>
+          <w:i/>
+        </w:rPr>
+        <w:t>Run this program as Administrator</w:t>
+      </w:r>
+      <w:r>
+        <w:rPr>
+          <w:rFonts w:asciiTheme="minorHAnsi" w:hAnsiTheme="minorHAnsi"/>
+        </w:rPr>
+        <w:t>”</w:t>
+      </w:r>
+    </w:p>
+    <w:p>
+      <w:pPr>
+        <w:pStyle w:val="font7"/>
+        <w:spacing w:line="360" w:lineRule="auto"/>
+        <w:rPr>
+          <w:rFonts w:asciiTheme="minorHAnsi" w:hAnsiTheme="minorHAnsi"/>
+          <w:b/>
+        </w:rPr>
+      </w:pPr>
+      <w:r>
+        <w:rPr>
+          <w:rFonts w:asciiTheme="minorHAnsi" w:hAnsiTheme="minorHAnsi"/>
+          <w:b/>
+        </w:rPr>
+        <w:t>To share internet through Virtual Wifi while connected to</w:t>
+      </w:r>
+      <w:r>
+        <w:rPr>
+          <w:rFonts w:asciiTheme="minorHAnsi" w:hAnsiTheme="minorHAnsi"/>
+          <w:b/>
+        </w:rPr>
+        <w:t xml:space="preserve"> </w:t>
+      </w:r>
+      <w:r>
+        <w:rPr>
+          <w:rFonts w:asciiTheme="minorHAnsi" w:hAnsiTheme="minorHAnsi"/>
+          <w:b/>
+          <w:u w:val="single"/>
+        </w:rPr>
+        <w:t>a WiFi source</w:t>
+      </w:r>
+      <w:r>
+        <w:rPr>
+          <w:rFonts w:asciiTheme="minorHAnsi" w:hAnsiTheme="minorHAnsi"/>
+          <w:b/>
+        </w:rPr>
+        <w:t xml:space="preserve"> (This Feature is tested only</w:t>
+      </w:r>
+      <w:r>
+        <w:rPr>
+          <w:rFonts w:asciiTheme="minorHAnsi" w:hAnsiTheme="minorHAnsi"/>
+          <w:b/>
+        </w:rPr>
+        <w:t xml:space="preserve"> on</w:t>
+      </w:r>
+      <w:r>
+        <w:rPr>
+          <w:rFonts w:asciiTheme="minorHAnsi" w:hAnsiTheme="minorHAnsi"/>
+          <w:b/>
+        </w:rPr>
+        <w:t xml:space="preserve"> Win 10) </w:t>
+      </w:r>
+    </w:p>
+    <w:p>
+      <w:pPr>
+        <w:pStyle w:val="font7"/>
+        <w:numPr>
+          <w:ilvl w:val="0"/>
+          <w:numId w:val="15"/>
+        </w:numPr>
+        <w:spacing w:line="360" w:lineRule="auto"/>
+        <w:rPr>
+          <w:rFonts w:asciiTheme="minorHAnsi" w:hAnsiTheme="minorHAnsi"/>
+        </w:rPr>
+      </w:pPr>
+      <w:r>
+        <w:rPr>
+          <w:rFonts w:asciiTheme="minorHAnsi" w:hAnsiTheme="minorHAnsi"/>
+        </w:rPr>
+        <w:t xml:space="preserve">Open </w:t>
+      </w:r>
+      <w:r>
+        <w:rPr>
+          <w:rFonts w:asciiTheme="minorHAnsi" w:hAnsiTheme="minorHAnsi"/>
+        </w:rPr>
+        <w:t>Control panel-&gt;Network and sharing-&gt;Change Adapter settin</w:t>
+      </w:r>
+      <w:r>
+        <w:rPr>
+          <w:rFonts w:asciiTheme="minorHAnsi" w:hAnsiTheme="minorHAnsi"/>
+        </w:rPr>
+        <w:t xml:space="preserve">gs-&gt;Wireless network connection </w:t>
+      </w:r>
+    </w:p>
+    <w:p>
+      <w:pPr>
+        <w:pStyle w:val="font7"/>
+        <w:numPr>
+          <w:ilvl w:val="0"/>
+          <w:numId w:val="15"/>
+        </w:numPr>
+        <w:spacing w:line="360" w:lineRule="auto"/>
+        <w:rPr>
+          <w:rFonts w:asciiTheme="minorHAnsi" w:hAnsiTheme="minorHAnsi"/>
+        </w:rPr>
+      </w:pPr>
+      <w:r>
+        <w:rPr>
+          <w:rFonts w:asciiTheme="minorHAnsi" w:hAnsiTheme="minorHAnsi"/>
+        </w:rPr>
+        <w:t>In sharing tab check "</w:t>
+      </w:r>
+      <w:r>
+        <w:rPr>
+          <w:rFonts w:asciiTheme="minorHAnsi" w:hAnsiTheme="minorHAnsi"/>
+          <w:i/>
+        </w:rPr>
+        <w:t>Allow other network users to connect through the computer connection</w:t>
+      </w:r>
+      <w:r>
+        <w:rPr>
+          <w:rFonts w:asciiTheme="minorHAnsi" w:hAnsiTheme="minorHAnsi"/>
+        </w:rPr>
+        <w:t xml:space="preserve">" </w:t>
+      </w:r>
+    </w:p>
+    <w:p>
+      <w:pPr>
+        <w:pStyle w:val="font7"/>
+        <w:numPr>
+          <w:ilvl w:val="0"/>
+          <w:numId w:val="15"/>
+        </w:numPr>
+        <w:spacing w:line="360" w:lineRule="auto"/>
+        <w:rPr>
+          <w:rFonts w:asciiTheme="minorHAnsi" w:hAnsiTheme="minorHAnsi"/>
+        </w:rPr>
+      </w:pPr>
+      <w:r>
+        <w:rPr>
+          <w:rFonts w:asciiTheme="minorHAnsi" w:hAnsiTheme="minorHAnsi"/>
+        </w:rPr>
+        <w:t xml:space="preserve">Then </w:t>
+      </w:r>
+      <w:r>
+        <w:rPr>
+          <w:rFonts w:asciiTheme="minorHAnsi" w:hAnsiTheme="minorHAnsi"/>
+        </w:rPr>
+        <w:t>select Virtual Wi-Fi in Home n</w:t>
+      </w:r>
+      <w:r>
+        <w:rPr>
+          <w:rFonts w:asciiTheme="minorHAnsi" w:hAnsiTheme="minorHAnsi"/>
+        </w:rPr>
+        <w:t xml:space="preserve">etwork connection </w:t>
+      </w:r>
+    </w:p>
+    <w:p>
+      <w:pPr>
+        <w:pStyle w:val="font7"/>
+        <w:spacing w:line="360" w:lineRule="auto"/>
+        <w:rPr>
+          <w:rFonts w:asciiTheme="minorHAnsi" w:hAnsiTheme="minorHAnsi"/>
+          <w:b/>
+          <w:u w:val="single"/>
+        </w:rPr>
+      </w:pPr>
+      <w:r>
+        <w:rPr>
+          <w:rFonts w:asciiTheme="minorHAnsi" w:hAnsiTheme="minorHAnsi"/>
+          <w:b/>
+        </w:rPr>
+        <w:t xml:space="preserve">To share internet through Virtual Wifi while connected to internet </w:t>
+      </w:r>
+      <w:r>
+        <w:rPr>
+          <w:rFonts w:asciiTheme="minorHAnsi" w:hAnsiTheme="minorHAnsi"/>
+          <w:b/>
+          <w:u w:val="single"/>
+        </w:rPr>
+        <w:t>through Wired cables (Local Area Connection</w:t>
+      </w:r>
+      <w:r>
+        <w:rPr>
+          <w:rFonts w:asciiTheme="minorHAnsi" w:hAnsiTheme="minorHAnsi"/>
+          <w:b/>
+          <w:u w:val="single"/>
+        </w:rPr>
+        <w:t xml:space="preserve"> i.e. LAN</w:t>
+      </w:r>
+      <w:r>
+        <w:rPr>
+          <w:rFonts w:asciiTheme="minorHAnsi" w:hAnsiTheme="minorHAnsi"/>
+          <w:b/>
+          <w:u w:val="single"/>
+        </w:rPr>
+        <w:t>)</w:t>
+      </w:r>
+    </w:p>
+    <w:p>
+      <w:pPr>
+        <w:pStyle w:val="font7"/>
+        <w:numPr>
+          <w:ilvl w:val="0"/>
+          <w:numId w:val="23"/>
+        </w:numPr>
+        <w:spacing w:line="360" w:lineRule="auto"/>
+        <w:rPr>
+          <w:rFonts w:asciiTheme="minorHAnsi" w:hAnsiTheme="minorHAnsi"/>
+          <w:b/>
+        </w:rPr>
+      </w:pPr>
+      <w:r>
+        <w:rPr>
+          <w:rFonts w:asciiTheme="minorHAnsi" w:hAnsiTheme="minorHAnsi"/>
+        </w:rPr>
+        <w:lastRenderedPageBreak/>
+        <w:t>Control panel-&gt;Network and sharing-&gt;Change Adapter settings-&gt;Local Area Connection</w:t>
+      </w:r>
+      <w:r>
+        <w:rPr>
+          <w:rFonts w:asciiTheme="minorHAnsi" w:hAnsiTheme="minorHAnsi"/>
+          <w:b/>
+        </w:rPr>
+        <w:t xml:space="preserve"> </w:t>
+      </w:r>
+      <w:r>
+        <w:rPr>
+          <w:rFonts w:asciiTheme="minorHAnsi" w:hAnsiTheme="minorHAnsi"/>
+        </w:rPr>
+        <w:t>In sharing tab check "</w:t>
+      </w:r>
+      <w:r>
+        <w:rPr>
+          <w:rFonts w:asciiTheme="minorHAnsi" w:hAnsiTheme="minorHAnsi"/>
+          <w:i/>
+        </w:rPr>
+        <w:t xml:space="preserve">Allow other network users </w:t>
+      </w:r>
+      <w:r>
+        <w:rPr>
+          <w:rFonts w:asciiTheme="minorHAnsi" w:hAnsiTheme="minorHAnsi"/>
+          <w:i/>
+        </w:rPr>
+        <w:t xml:space="preserve">to connect through the computer </w:t>
+      </w:r>
+      <w:r>
+        <w:rPr>
+          <w:rFonts w:asciiTheme="minorHAnsi" w:hAnsiTheme="minorHAnsi"/>
+          <w:i/>
+        </w:rPr>
+        <w:t>connection</w:t>
+      </w:r>
+      <w:r>
+        <w:rPr>
+          <w:rFonts w:asciiTheme="minorHAnsi" w:hAnsiTheme="minorHAnsi"/>
+        </w:rPr>
+        <w:t>"</w:t>
+      </w:r>
+    </w:p>
+    <w:p>
+      <w:pPr>
+        <w:pStyle w:val="font7"/>
+        <w:numPr>
+          <w:ilvl w:val="0"/>
+          <w:numId w:val="23"/>
+        </w:numPr>
+        <w:spacing w:line="360" w:lineRule="auto"/>
+        <w:rPr>
+          <w:rFonts w:asciiTheme="minorHAnsi" w:hAnsiTheme="minorHAnsi"/>
+          <w:b/>
+        </w:rPr>
+      </w:pPr>
+      <w:r>
+        <w:rPr>
+          <w:rFonts w:asciiTheme="minorHAnsi" w:hAnsiTheme="minorHAnsi"/>
+        </w:rPr>
+        <w:t>select Virtual Wi-Fi in Home network connection</w:t>
+      </w:r>
+    </w:p>
+    <w:p>
+      <w:pPr>
+        <w:pStyle w:val="font7"/>
+        <w:spacing w:line="360" w:lineRule="auto"/>
+        <w:rPr>
+          <w:rFonts w:asciiTheme="minorHAnsi" w:hAnsiTheme="minorHAnsi"/>
+        </w:rPr>
+      </w:pPr>
+      <w:r>
+        <w:rPr>
+          <w:rFonts w:asciiTheme="minorHAnsi" w:hAnsiTheme="minorHAnsi"/>
+          <w:b/>
+          <w:u w:val="single"/>
+        </w:rPr>
+        <w:t>To develop or view the source code</w:t>
+      </w:r>
+      <w:r>
+        <w:rPr>
+          <w:rFonts w:asciiTheme="minorHAnsi" w:hAnsiTheme="minorHAnsi"/>
+        </w:rPr>
+        <w:t xml:space="preserve"> </w:t>
+      </w:r>
+    </w:p>
+    <w:p>
+      <w:pPr>
+        <w:pStyle w:val="font7"/>
+        <w:numPr>
+          <w:ilvl w:val="0"/>
+          <w:numId w:val="24"/>
+        </w:numPr>
+        <w:spacing w:line="360" w:lineRule="auto"/>
+        <w:rPr>
+          <w:rFonts w:asciiTheme="minorHAnsi" w:hAnsiTheme="minorHAnsi"/>
+        </w:rPr>
+      </w:pPr>
+      <w:r>
+        <w:rPr>
+          <w:rFonts w:asciiTheme="minorHAnsi" w:hAnsiTheme="minorHAnsi"/>
+        </w:rPr>
+        <w:t>Download the repo and open it as a project in Microsoft Visual Studio. Preferably in Microsoft visual studio 2012 to avoid any package conflict since this application is developed in Visual studio 2012.</w:t>
+      </w:r>
+    </w:p>
+    <w:p>
+      <w:pPr>
+        <w:pStyle w:val="font7"/>
+        <w:spacing w:line="360" w:lineRule="auto"/>
+        <w:rPr>
+          <w:rFonts w:asciiTheme="minorHAnsi" w:hAnsiTheme="minorHAnsi"/>
+        </w:rPr>
+      </w:pPr>
+    </w:p>
+    <w:p>
+      <w:pPr>
+        <w:pStyle w:val="font7"/>
+        <w:spacing w:line="360" w:lineRule="auto"/>
+        <w:rPr>
+          <w:rFonts w:asciiTheme="minorHAnsi" w:hAnsiTheme="minorHAnsi"/>
+        </w:rPr>
+      </w:pPr>
+    </w:p>
+    <w:p>
+      <w:pPr>
+        <w:pStyle w:val="font7"/>
+        <w:spacing w:line="360" w:lineRule="auto"/>
+        <w:rPr>
+          <w:rFonts w:asciiTheme="minorHAnsi" w:hAnsiTheme="minorHAnsi"/>
+        </w:rPr>
+      </w:pPr>
+    </w:p>
+    <w:p>
+      <w:pPr>
+        <w:pStyle w:val="font7"/>
+        <w:spacing w:line="360" w:lineRule="auto"/>
+        <w:rPr>
+          <w:rFonts w:asciiTheme="minorHAnsi" w:hAnsiTheme="minorHAnsi"/>
+        </w:rPr>
+      </w:pPr>
+    </w:p>
+    <w:p>
+      <w:pPr>
+        <w:pStyle w:val="font7"/>
+        <w:spacing w:line="360" w:lineRule="auto"/>
+        <w:rPr>
+          <w:rFonts w:asciiTheme="minorHAnsi" w:hAnsiTheme="minorHAnsi"/>
+        </w:rPr>
+      </w:pPr>
+    </w:p>
+    <w:p>
+      <w:pPr>
+        <w:pStyle w:val="font7"/>
+        <w:spacing w:line="360" w:lineRule="auto"/>
+        <w:rPr>
+          <w:rFonts w:asciiTheme="minorHAnsi" w:hAnsiTheme="minorHAnsi"/>
+        </w:rPr>
+      </w:pPr>
+    </w:p>
+    <w:p>
+      <w:pPr>
+        <w:pStyle w:val="font7"/>
+        <w:spacing w:line="360" w:lineRule="auto"/>
+        <w:rPr>
+          <w:rFonts w:asciiTheme="minorHAnsi" w:hAnsiTheme="minorHAnsi"/>
+        </w:rPr>
+      </w:pPr>
+    </w:p>
+    <w:p>
+      <w:pPr>
+        <w:pStyle w:val="font7"/>
+        <w:spacing w:line="360" w:lineRule="auto"/>
+        <w:rPr>
+          <w:rFonts w:asciiTheme="minorHAnsi" w:hAnsiTheme="minorHAnsi"/>
+        </w:rPr>
+      </w:pPr>
+    </w:p>
+    <w:p>
+      <w:pPr>
+        <w:pStyle w:val="font7"/>
+        <w:spacing w:line="360" w:lineRule="auto"/>
+        <w:rPr>
+          <w:rFonts w:asciiTheme="minorHAnsi" w:hAnsiTheme="minorHAnsi"/>
+        </w:rPr>
+      </w:pPr>
+    </w:p>
+    <w:p>
+      <w:pPr>
+        <w:pStyle w:val="font7"/>
+        <w:spacing w:line="360" w:lineRule="auto"/>
+        <w:rPr>
+          <w:rFonts w:asciiTheme="minorHAnsi" w:hAnsiTheme="minorHAnsi"/>
+        </w:rPr>
+      </w:pPr>
+    </w:p>
+    <w:p>
+      <w:pPr>
+        <w:pStyle w:val="font7"/>
+        <w:spacing w:line="360" w:lineRule="auto"/>
+        <w:rPr>
+          <w:rFonts w:asciiTheme="minorHAnsi" w:hAnsiTheme="minorHAnsi"/>
         </w:rPr>
       </w:pPr>
     </w:p>
@@ -1014,7 +1637,7 @@
       <w:rPr>
         <w:noProof/>
       </w:rPr>
-      <w:t>3</w:t>
+      <w:t>4</w:t>
     </w:r>
     <w:r>
       <w:fldChar w:fldCharType="end"/>
@@ -1112,6 +1735,119 @@
     </w:lvl>
   </w:abstractNum>
   <w:abstractNum w:abstractNumId="1">
+    <w:nsid w:val="0C4900EC"/>
+    <w:multiLevelType w:val="hybridMultilevel"/>
+    <w:tmpl w:val="F9282E8C"/>
+    <w:lvl w:ilvl="0" w:tplc="40090001">
+      <w:start w:val="1"/>
+      <w:numFmt w:val="bullet"/>
+      <w:lvlText w:val=""/>
+      <w:lvlJc w:val="left"/>
+      <w:pPr>
+        <w:ind w:left="720" w:hanging="360"/>
+      </w:pPr>
+      <w:rPr>
+        <w:rFonts w:ascii="Symbol" w:hAnsi="Symbol" w:hint="default"/>
+      </w:rPr>
+    </w:lvl>
+    <w:lvl w:ilvl="1" w:tplc="40090003" w:tentative="1">
+      <w:start w:val="1"/>
+      <w:numFmt w:val="bullet"/>
+      <w:lvlText w:val="o"/>
+      <w:lvlJc w:val="left"/>
+      <w:pPr>
+        <w:ind w:left="1440" w:hanging="360"/>
+      </w:pPr>
+      <w:rPr>
+        <w:rFonts w:ascii="Courier New" w:hAnsi="Courier New" w:cs="Courier New" w:hint="default"/>
+      </w:rPr>
+    </w:lvl>
+    <w:lvl w:ilvl="2" w:tplc="40090005" w:tentative="1">
+      <w:start w:val="1"/>
+      <w:numFmt w:val="bullet"/>
+      <w:lvlText w:val=""/>
+      <w:lvlJc w:val="left"/>
+      <w:pPr>
+        <w:ind w:left="2160" w:hanging="360"/>
+      </w:pPr>
+      <w:rPr>
+        <w:rFonts w:ascii="Wingdings" w:hAnsi="Wingdings" w:hint="default"/>
+      </w:rPr>
+    </w:lvl>
+    <w:lvl w:ilvl="3" w:tplc="40090001" w:tentative="1">
+      <w:start w:val="1"/>
+      <w:numFmt w:val="bullet"/>
+      <w:lvlText w:val=""/>
+      <w:lvlJc w:val="left"/>
+      <w:pPr>
+        <w:ind w:left="2880" w:hanging="360"/>
+      </w:pPr>
+      <w:rPr>
+        <w:rFonts w:ascii="Symbol" w:hAnsi="Symbol" w:hint="default"/>
+      </w:rPr>
+    </w:lvl>
+    <w:lvl w:ilvl="4" w:tplc="40090003" w:tentative="1">
+      <w:start w:val="1"/>
+      <w:numFmt w:val="bullet"/>
+      <w:lvlText w:val="o"/>
+      <w:lvlJc w:val="left"/>
+      <w:pPr>
+        <w:ind w:left="3600" w:hanging="360"/>
+      </w:pPr>
+      <w:rPr>
+        <w:rFonts w:ascii="Courier New" w:hAnsi="Courier New" w:cs="Courier New" w:hint="default"/>
+      </w:rPr>
+    </w:lvl>
+    <w:lvl w:ilvl="5" w:tplc="40090005" w:tentative="1">
+      <w:start w:val="1"/>
+      <w:numFmt w:val="bullet"/>
+      <w:lvlText w:val=""/>
+      <w:lvlJc w:val="left"/>
+      <w:pPr>
+        <w:ind w:left="4320" w:hanging="360"/>
+      </w:pPr>
+      <w:rPr>
+        <w:rFonts w:ascii="Wingdings" w:hAnsi="Wingdings" w:hint="default"/>
+      </w:rPr>
+    </w:lvl>
+    <w:lvl w:ilvl="6" w:tplc="40090001" w:tentative="1">
+      <w:start w:val="1"/>
+      <w:numFmt w:val="bullet"/>
+      <w:lvlText w:val=""/>
+      <w:lvlJc w:val="left"/>
+      <w:pPr>
+        <w:ind w:left="5040" w:hanging="360"/>
+      </w:pPr>
+      <w:rPr>
+        <w:rFonts w:ascii="Symbol" w:hAnsi="Symbol" w:hint="default"/>
+      </w:rPr>
+    </w:lvl>
+    <w:lvl w:ilvl="7" w:tplc="40090003" w:tentative="1">
+      <w:start w:val="1"/>
+      <w:numFmt w:val="bullet"/>
+      <w:lvlText w:val="o"/>
+      <w:lvlJc w:val="left"/>
+      <w:pPr>
+        <w:ind w:left="5760" w:hanging="360"/>
+      </w:pPr>
+      <w:rPr>
+        <w:rFonts w:ascii="Courier New" w:hAnsi="Courier New" w:cs="Courier New" w:hint="default"/>
+      </w:rPr>
+    </w:lvl>
+    <w:lvl w:ilvl="8" w:tplc="40090005" w:tentative="1">
+      <w:start w:val="1"/>
+      <w:numFmt w:val="bullet"/>
+      <w:lvlText w:val=""/>
+      <w:lvlJc w:val="left"/>
+      <w:pPr>
+        <w:ind w:left="6480" w:hanging="360"/>
+      </w:pPr>
+      <w:rPr>
+        <w:rFonts w:ascii="Wingdings" w:hAnsi="Wingdings" w:hint="default"/>
+      </w:rPr>
+    </w:lvl>
+  </w:abstractNum>
+  <w:abstractNum w:abstractNumId="2">
     <w:nsid w:val="12EB69B8"/>
     <w:multiLevelType w:val="hybridMultilevel"/>
     <w:tmpl w:val="F23A1C60"/>
@@ -1224,7 +1960,7 @@
       </w:rPr>
     </w:lvl>
   </w:abstractNum>
-  <w:abstractNum w:abstractNumId="2">
+  <w:abstractNum w:abstractNumId="3">
     <w:nsid w:val="1F7B6216"/>
     <w:multiLevelType w:val="hybridMultilevel"/>
     <w:tmpl w:val="414A032A"/>
@@ -1364,7 +2100,7 @@
       </w:rPr>
     </w:lvl>
   </w:abstractNum>
-  <w:abstractNum w:abstractNumId="3">
+  <w:abstractNum w:abstractNumId="4">
     <w:nsid w:val="251C5311"/>
     <w:multiLevelType w:val="hybridMultilevel"/>
     <w:tmpl w:val="050AB9A4"/>
@@ -1450,7 +2186,120 @@
       </w:pPr>
     </w:lvl>
   </w:abstractNum>
-  <w:abstractNum w:abstractNumId="4">
+  <w:abstractNum w:abstractNumId="5">
+    <w:nsid w:val="27621AB9"/>
+    <w:multiLevelType w:val="hybridMultilevel"/>
+    <w:tmpl w:val="E4C4F3EC"/>
+    <w:lvl w:ilvl="0" w:tplc="40090001">
+      <w:start w:val="1"/>
+      <w:numFmt w:val="bullet"/>
+      <w:lvlText w:val=""/>
+      <w:lvlJc w:val="left"/>
+      <w:pPr>
+        <w:ind w:left="720" w:hanging="360"/>
+      </w:pPr>
+      <w:rPr>
+        <w:rFonts w:ascii="Symbol" w:hAnsi="Symbol" w:hint="default"/>
+      </w:rPr>
+    </w:lvl>
+    <w:lvl w:ilvl="1" w:tplc="40090003" w:tentative="1">
+      <w:start w:val="1"/>
+      <w:numFmt w:val="bullet"/>
+      <w:lvlText w:val="o"/>
+      <w:lvlJc w:val="left"/>
+      <w:pPr>
+        <w:ind w:left="1440" w:hanging="360"/>
+      </w:pPr>
+      <w:rPr>
+        <w:rFonts w:ascii="Courier New" w:hAnsi="Courier New" w:cs="Courier New" w:hint="default"/>
+      </w:rPr>
+    </w:lvl>
+    <w:lvl w:ilvl="2" w:tplc="40090005" w:tentative="1">
+      <w:start w:val="1"/>
+      <w:numFmt w:val="bullet"/>
+      <w:lvlText w:val=""/>
+      <w:lvlJc w:val="left"/>
+      <w:pPr>
+        <w:ind w:left="2160" w:hanging="360"/>
+      </w:pPr>
+      <w:rPr>
+        <w:rFonts w:ascii="Wingdings" w:hAnsi="Wingdings" w:hint="default"/>
+      </w:rPr>
+    </w:lvl>
+    <w:lvl w:ilvl="3" w:tplc="40090001" w:tentative="1">
+      <w:start w:val="1"/>
+      <w:numFmt w:val="bullet"/>
+      <w:lvlText w:val=""/>
+      <w:lvlJc w:val="left"/>
+      <w:pPr>
+        <w:ind w:left="2880" w:hanging="360"/>
+      </w:pPr>
+      <w:rPr>
+        <w:rFonts w:ascii="Symbol" w:hAnsi="Symbol" w:hint="default"/>
+      </w:rPr>
+    </w:lvl>
+    <w:lvl w:ilvl="4" w:tplc="40090003" w:tentative="1">
+      <w:start w:val="1"/>
+      <w:numFmt w:val="bullet"/>
+      <w:lvlText w:val="o"/>
+      <w:lvlJc w:val="left"/>
+      <w:pPr>
+        <w:ind w:left="3600" w:hanging="360"/>
+      </w:pPr>
+      <w:rPr>
+        <w:rFonts w:ascii="Courier New" w:hAnsi="Courier New" w:cs="Courier New" w:hint="default"/>
+      </w:rPr>
+    </w:lvl>
+    <w:lvl w:ilvl="5" w:tplc="40090005" w:tentative="1">
+      <w:start w:val="1"/>
+      <w:numFmt w:val="bullet"/>
+      <w:lvlText w:val=""/>
+      <w:lvlJc w:val="left"/>
+      <w:pPr>
+        <w:ind w:left="4320" w:hanging="360"/>
+      </w:pPr>
+      <w:rPr>
+        <w:rFonts w:ascii="Wingdings" w:hAnsi="Wingdings" w:hint="default"/>
+      </w:rPr>
+    </w:lvl>
+    <w:lvl w:ilvl="6" w:tplc="40090001" w:tentative="1">
+      <w:start w:val="1"/>
+      <w:numFmt w:val="bullet"/>
+      <w:lvlText w:val=""/>
+      <w:lvlJc w:val="left"/>
+      <w:pPr>
+        <w:ind w:left="5040" w:hanging="360"/>
+      </w:pPr>
+      <w:rPr>
+        <w:rFonts w:ascii="Symbol" w:hAnsi="Symbol" w:hint="default"/>
+      </w:rPr>
+    </w:lvl>
+    <w:lvl w:ilvl="7" w:tplc="40090003" w:tentative="1">
+      <w:start w:val="1"/>
+      <w:numFmt w:val="bullet"/>
+      <w:lvlText w:val="o"/>
+      <w:lvlJc w:val="left"/>
+      <w:pPr>
+        <w:ind w:left="5760" w:hanging="360"/>
+      </w:pPr>
+      <w:rPr>
+        <w:rFonts w:ascii="Courier New" w:hAnsi="Courier New" w:cs="Courier New" w:hint="default"/>
+      </w:rPr>
+    </w:lvl>
+    <w:lvl w:ilvl="8" w:tplc="40090005" w:tentative="1">
+      <w:start w:val="1"/>
+      <w:numFmt w:val="bullet"/>
+      <w:lvlText w:val=""/>
+      <w:lvlJc w:val="left"/>
+      <w:pPr>
+        <w:ind w:left="6480" w:hanging="360"/>
+      </w:pPr>
+      <w:rPr>
+        <w:rFonts w:ascii="Wingdings" w:hAnsi="Wingdings" w:hint="default"/>
+      </w:rPr>
+    </w:lvl>
+  </w:abstractNum>
+  <w:abstractNum w:abstractNumId="6">
     <w:nsid w:val="2D4C67B9"/>
     <w:multiLevelType w:val="multilevel"/>
     <w:tmpl w:val="04090021"/>
@@ -1563,7 +2412,7 @@
       </w:rPr>
     </w:lvl>
   </w:abstractNum>
-  <w:abstractNum w:abstractNumId="5">
+  <w:abstractNum w:abstractNumId="7">
     <w:nsid w:val="30ED3ED4"/>
     <w:multiLevelType w:val="hybridMultilevel"/>
     <w:tmpl w:val="184C9E34"/>
@@ -1676,7 +2525,7 @@
       </w:rPr>
     </w:lvl>
   </w:abstractNum>
-  <w:abstractNum w:abstractNumId="6">
+  <w:abstractNum w:abstractNumId="8">
     <w:nsid w:val="336F7036"/>
     <w:multiLevelType w:val="hybridMultilevel"/>
     <w:tmpl w:val="46A0F174"/>
@@ -1789,7 +2638,7 @@
       </w:rPr>
     </w:lvl>
   </w:abstractNum>
-  <w:abstractNum w:abstractNumId="7">
+  <w:abstractNum w:abstractNumId="9">
     <w:nsid w:val="36F93558"/>
     <w:multiLevelType w:val="hybridMultilevel"/>
     <w:tmpl w:val="49D00CEC"/>
@@ -1902,7 +2751,7 @@
       </w:rPr>
     </w:lvl>
   </w:abstractNum>
-  <w:abstractNum w:abstractNumId="8">
+  <w:abstractNum w:abstractNumId="10">
     <w:nsid w:val="391344E5"/>
     <w:multiLevelType w:val="multilevel"/>
     <w:tmpl w:val="04090021"/>
@@ -2015,7 +2864,7 @@
       </w:rPr>
     </w:lvl>
   </w:abstractNum>
-  <w:abstractNum w:abstractNumId="9">
+  <w:abstractNum w:abstractNumId="11">
     <w:nsid w:val="3A3B2BBF"/>
     <w:multiLevelType w:val="hybridMultilevel"/>
     <w:tmpl w:val="EE18C572"/>
@@ -2101,7 +2950,7 @@
       </w:pPr>
     </w:lvl>
   </w:abstractNum>
-  <w:abstractNum w:abstractNumId="10">
+  <w:abstractNum w:abstractNumId="12">
     <w:nsid w:val="3D1A3C82"/>
     <w:multiLevelType w:val="hybridMultilevel"/>
     <w:tmpl w:val="0A34EFD8"/>
@@ -2214,7 +3063,7 @@
       </w:rPr>
     </w:lvl>
   </w:abstractNum>
-  <w:abstractNum w:abstractNumId="11">
+  <w:abstractNum w:abstractNumId="13">
     <w:nsid w:val="437A63E0"/>
     <w:multiLevelType w:val="multilevel"/>
     <w:tmpl w:val="922AD5A4"/>
@@ -2363,7 +3212,7 @@
       </w:rPr>
     </w:lvl>
   </w:abstractNum>
-  <w:abstractNum w:abstractNumId="12">
+  <w:abstractNum w:abstractNumId="14">
     <w:nsid w:val="48191A67"/>
     <w:multiLevelType w:val="hybridMultilevel"/>
     <w:tmpl w:val="86F85DA2"/>
@@ -2476,7 +3325,7 @@
       </w:rPr>
     </w:lvl>
   </w:abstractNum>
-  <w:abstractNum w:abstractNumId="13">
+  <w:abstractNum w:abstractNumId="15">
     <w:nsid w:val="52DA4D71"/>
     <w:multiLevelType w:val="hybridMultilevel"/>
     <w:tmpl w:val="4BE607B0"/>
@@ -2589,7 +3438,7 @@
       </w:rPr>
     </w:lvl>
   </w:abstractNum>
-  <w:abstractNum w:abstractNumId="14">
+  <w:abstractNum w:abstractNumId="16">
     <w:nsid w:val="56670292"/>
     <w:multiLevelType w:val="hybridMultilevel"/>
     <w:tmpl w:val="ABCC1F04"/>
@@ -2729,7 +3578,7 @@
       </w:rPr>
     </w:lvl>
   </w:abstractNum>
-  <w:abstractNum w:abstractNumId="15">
+  <w:abstractNum w:abstractNumId="17">
     <w:nsid w:val="57DB24BC"/>
     <w:multiLevelType w:val="hybridMultilevel"/>
     <w:tmpl w:val="83D6499E"/>
@@ -2815,7 +3664,7 @@
       </w:pPr>
     </w:lvl>
   </w:abstractNum>
-  <w:abstractNum w:abstractNumId="16">
+  <w:abstractNum w:abstractNumId="18">
     <w:nsid w:val="660C2D1F"/>
     <w:multiLevelType w:val="hybridMultilevel"/>
     <w:tmpl w:val="E04A2004"/>
@@ -2901,7 +3750,7 @@
       </w:pPr>
     </w:lvl>
   </w:abstractNum>
-  <w:abstractNum w:abstractNumId="17">
+  <w:abstractNum w:abstractNumId="19">
     <w:nsid w:val="66D3053E"/>
     <w:multiLevelType w:val="hybridMultilevel"/>
     <w:tmpl w:val="89D078F6"/>
@@ -3041,7 +3890,7 @@
       </w:rPr>
     </w:lvl>
   </w:abstractNum>
-  <w:abstractNum w:abstractNumId="18">
+  <w:abstractNum w:abstractNumId="20">
     <w:nsid w:val="69EB2454"/>
     <w:multiLevelType w:val="hybridMultilevel"/>
     <w:tmpl w:val="DEAABADC"/>
@@ -3154,7 +4003,7 @@
       </w:rPr>
     </w:lvl>
   </w:abstractNum>
-  <w:abstractNum w:abstractNumId="19">
+  <w:abstractNum w:abstractNumId="21">
     <w:nsid w:val="75686F25"/>
     <w:multiLevelType w:val="hybridMultilevel"/>
     <w:tmpl w:val="DF9C0D88"/>
@@ -3267,7 +4116,7 @@
       </w:rPr>
     </w:lvl>
   </w:abstractNum>
-  <w:abstractNum w:abstractNumId="20">
+  <w:abstractNum w:abstractNumId="22">
     <w:nsid w:val="75A5086F"/>
     <w:multiLevelType w:val="hybridMultilevel"/>
     <w:tmpl w:val="9BD24B04"/>
@@ -3353,7 +4202,7 @@
       </w:pPr>
     </w:lvl>
   </w:abstractNum>
-  <w:abstractNum w:abstractNumId="21">
+  <w:abstractNum w:abstractNumId="23">
     <w:nsid w:val="7AA54DED"/>
     <w:multiLevelType w:val="hybridMultilevel"/>
     <w:tmpl w:val="61346F50"/>
@@ -3467,70 +4316,76 @@
     </w:lvl>
   </w:abstractNum>
   <w:num w:numId="1">
-    <w:abstractNumId w:val="11"/>
+    <w:abstractNumId w:val="13"/>
   </w:num>
   <w:num w:numId="2">
-    <w:abstractNumId w:val="21"/>
+    <w:abstractNumId w:val="23"/>
   </w:num>
   <w:num w:numId="3">
-    <w:abstractNumId w:val="5"/>
+    <w:abstractNumId w:val="7"/>
   </w:num>
   <w:num w:numId="4">
     <w:abstractNumId w:val="0"/>
   </w:num>
   <w:num w:numId="5">
+    <w:abstractNumId w:val="22"/>
+  </w:num>
+  <w:num w:numId="6">
+    <w:abstractNumId w:val="11"/>
+  </w:num>
+  <w:num w:numId="7">
+    <w:abstractNumId w:val="19"/>
+  </w:num>
+  <w:num w:numId="8">
+    <w:abstractNumId w:val="3"/>
+  </w:num>
+  <w:num w:numId="9">
+    <w:abstractNumId w:val="16"/>
+  </w:num>
+  <w:num w:numId="10">
+    <w:abstractNumId w:val="4"/>
+  </w:num>
+  <w:num w:numId="11">
+    <w:abstractNumId w:val="15"/>
+  </w:num>
+  <w:num w:numId="12">
+    <w:abstractNumId w:val="18"/>
+  </w:num>
+  <w:num w:numId="13">
+    <w:abstractNumId w:val="17"/>
+  </w:num>
+  <w:num w:numId="14">
+    <w:abstractNumId w:val="14"/>
+  </w:num>
+  <w:num w:numId="15">
+    <w:abstractNumId w:val="9"/>
+  </w:num>
+  <w:num w:numId="16">
+    <w:abstractNumId w:val="12"/>
+  </w:num>
+  <w:num w:numId="17">
+    <w:abstractNumId w:val="2"/>
+  </w:num>
+  <w:num w:numId="18">
+    <w:abstractNumId w:val="21"/>
+  </w:num>
+  <w:num w:numId="19">
+    <w:abstractNumId w:val="10"/>
+  </w:num>
+  <w:num w:numId="20">
+    <w:abstractNumId w:val="6"/>
+  </w:num>
+  <w:num w:numId="21">
+    <w:abstractNumId w:val="8"/>
+  </w:num>
+  <w:num w:numId="22">
     <w:abstractNumId w:val="20"/>
   </w:num>
-  <w:num w:numId="6">
-    <w:abstractNumId w:val="9"/>
-  </w:num>
-  <w:num w:numId="7">
-    <w:abstractNumId w:val="17"/>
-  </w:num>
-  <w:num w:numId="8">
-    <w:abstractNumId w:val="2"/>
-  </w:num>
-  <w:num w:numId="9">
-    <w:abstractNumId w:val="14"/>
-  </w:num>
-  <w:num w:numId="10">
-    <w:abstractNumId w:val="3"/>
-  </w:num>
-  <w:num w:numId="11">
-    <w:abstractNumId w:val="13"/>
-  </w:num>
-  <w:num w:numId="12">
-    <w:abstractNumId w:val="16"/>
-  </w:num>
-  <w:num w:numId="13">
-    <w:abstractNumId w:val="15"/>
-  </w:num>
-  <w:num w:numId="14">
-    <w:abstractNumId w:val="12"/>
-  </w:num>
-  <w:num w:numId="15">
-    <w:abstractNumId w:val="7"/>
-  </w:num>
-  <w:num w:numId="16">
-    <w:abstractNumId w:val="10"/>
-  </w:num>
-  <w:num w:numId="17">
+  <w:num w:numId="23">
     <w:abstractNumId w:val="1"/>
   </w:num>
-  <w:num w:numId="18">
-    <w:abstractNumId w:val="19"/>
-  </w:num>
-  <w:num w:numId="19">
-    <w:abstractNumId w:val="8"/>
-  </w:num>
-  <w:num w:numId="20">
-    <w:abstractNumId w:val="4"/>
-  </w:num>
-  <w:num w:numId="21">
-    <w:abstractNumId w:val="6"/>
-  </w:num>
-  <w:num w:numId="22">
-    <w:abstractNumId w:val="18"/>
+  <w:num w:numId="24">
+    <w:abstractNumId w:val="5"/>
   </w:num>
 </w:numbering>
 </file>
@@ -4595,7 +5450,7 @@
 </file>
 
 <file path=customXml/itemProps1.xml><?xml version="1.0" encoding="utf-8"?>
-<ds:datastoreItem xmlns:ds="http://schemas.openxmlformats.org/officeDocument/2006/customXml" ds:itemID="{8C1AC2FF-0EDD-41EF-81ED-168DB881076E}">
+<ds:datastoreItem xmlns:ds="http://schemas.openxmlformats.org/officeDocument/2006/customXml" ds:itemID="{CDBB3C16-28AA-4F2E-B792-CF4C91344068}">
   <ds:schemaRefs>
     <ds:schemaRef ds:uri="http://schemas.openxmlformats.org/officeDocument/2006/bibliography"/>
   </ds:schemaRefs>

</xml_diff>

<commit_message>
Added results of Testing System as whole
edited report, including clients in system
</commit_message>
<xml_diff>
--- a/Report on application.docx
+++ b/Report on application.docx
@@ -1535,8 +1535,6 @@
           <w:u w:val="single"/>
         </w:rPr>
       </w:pPr>
-      <w:bookmarkStart w:id="0" w:name="_GoBack"/>
-      <w:bookmarkEnd w:id="0"/>
       <w:r>
         <w:rPr>
           <w:rFonts w:eastAsia="SimSun" w:cs="Times New Roman"/>
@@ -1997,6 +1995,609 @@
         </w:rPr>
       </w:pPr>
     </w:p>
+    <w:p>
+      <w:pPr>
+        <w:spacing w:after="0" w:line="480" w:lineRule="auto"/>
+        <w:rPr>
+          <w:rFonts w:eastAsia="SimSun" w:cs="Times New Roman"/>
+          <w:b/>
+          <w:sz w:val="24"/>
+          <w:szCs w:val="24"/>
+          <w:u w:val="single"/>
+        </w:rPr>
+      </w:pPr>
+      <w:r>
+        <w:rPr>
+          <w:rFonts w:eastAsia="SimSun" w:cs="Times New Roman"/>
+          <w:b/>
+          <w:sz w:val="24"/>
+          <w:szCs w:val="24"/>
+          <w:u w:val="single"/>
+        </w:rPr>
+        <w:t>System testing:</w:t>
+      </w:r>
+    </w:p>
+    <w:tbl>
+      <w:tblPr>
+        <w:tblStyle w:val="GridTable1Light1"/>
+        <w:tblW w:w="0" w:type="auto"/>
+        <w:tblLook w:val="04A0" w:firstRow="1" w:lastRow="0" w:firstColumn="1" w:lastColumn="0" w:noHBand="0" w:noVBand="1"/>
+      </w:tblPr>
+      <w:tblGrid>
+        <w:gridCol w:w="2337"/>
+        <w:gridCol w:w="2337"/>
+        <w:gridCol w:w="2338"/>
+        <w:gridCol w:w="2338"/>
+      </w:tblGrid>
+      <w:tr>
+        <w:trPr>
+          <w:cnfStyle w:val="100000000000" w:firstRow="1" w:lastRow="0" w:firstColumn="0" w:lastColumn="0" w:oddVBand="0" w:evenVBand="0" w:oddHBand="0" w:evenHBand="0" w:firstRowFirstColumn="0" w:firstRowLastColumn="0" w:lastRowFirstColumn="0" w:lastRowLastColumn="0"/>
+        </w:trPr>
+        <w:tc>
+          <w:tcPr>
+            <w:cnfStyle w:val="001000000000" w:firstRow="0" w:lastRow="0" w:firstColumn="1" w:lastColumn="0" w:oddVBand="0" w:evenVBand="0" w:oddHBand="0" w:evenHBand="0" w:firstRowFirstColumn="0" w:firstRowLastColumn="0" w:lastRowFirstColumn="0" w:lastRowLastColumn="0"/>
+            <w:tcW w:w="2337" w:type="dxa"/>
+          </w:tcPr>
+          <w:p>
+            <w:pPr>
+              <w:spacing w:line="480" w:lineRule="auto"/>
+              <w:jc w:val="center"/>
+              <w:rPr>
+                <w:rFonts w:eastAsia="SimSun" w:cs="Times New Roman"/>
+                <w:sz w:val="24"/>
+                <w:szCs w:val="24"/>
+              </w:rPr>
+            </w:pPr>
+            <w:r>
+              <w:rPr>
+                <w:rFonts w:eastAsia="SimSun" w:cs="Times New Roman"/>
+                <w:sz w:val="24"/>
+                <w:szCs w:val="24"/>
+              </w:rPr>
+              <w:t>Sl. No</w:t>
+            </w:r>
+          </w:p>
+        </w:tc>
+        <w:tc>
+          <w:tcPr>
+            <w:tcW w:w="2337" w:type="dxa"/>
+          </w:tcPr>
+          <w:p>
+            <w:pPr>
+              <w:spacing w:line="480" w:lineRule="auto"/>
+              <w:jc w:val="center"/>
+              <w:cnfStyle w:val="100000000000" w:firstRow="1" w:lastRow="0" w:firstColumn="0" w:lastColumn="0" w:oddVBand="0" w:evenVBand="0" w:oddHBand="0" w:evenHBand="0" w:firstRowFirstColumn="0" w:firstRowLastColumn="0" w:lastRowFirstColumn="0" w:lastRowLastColumn="0"/>
+              <w:rPr>
+                <w:rFonts w:eastAsia="SimSun" w:cs="Times New Roman"/>
+                <w:sz w:val="24"/>
+                <w:szCs w:val="24"/>
+              </w:rPr>
+            </w:pPr>
+            <w:r>
+              <w:rPr>
+                <w:rFonts w:eastAsia="SimSun" w:cs="Times New Roman"/>
+                <w:sz w:val="24"/>
+                <w:szCs w:val="24"/>
+              </w:rPr>
+              <w:t>Test Case</w:t>
+            </w:r>
+          </w:p>
+        </w:tc>
+        <w:tc>
+          <w:tcPr>
+            <w:tcW w:w="2338" w:type="dxa"/>
+          </w:tcPr>
+          <w:p>
+            <w:pPr>
+              <w:spacing w:line="480" w:lineRule="auto"/>
+              <w:jc w:val="center"/>
+              <w:cnfStyle w:val="100000000000" w:firstRow="1" w:lastRow="0" w:firstColumn="0" w:lastColumn="0" w:oddVBand="0" w:evenVBand="0" w:oddHBand="0" w:evenHBand="0" w:firstRowFirstColumn="0" w:firstRowLastColumn="0" w:lastRowFirstColumn="0" w:lastRowLastColumn="0"/>
+              <w:rPr>
+                <w:rFonts w:eastAsia="SimSun" w:cs="Times New Roman"/>
+                <w:sz w:val="24"/>
+                <w:szCs w:val="24"/>
+              </w:rPr>
+            </w:pPr>
+            <w:r>
+              <w:rPr>
+                <w:rFonts w:eastAsia="SimSun" w:cs="Times New Roman"/>
+                <w:sz w:val="24"/>
+                <w:szCs w:val="24"/>
+              </w:rPr>
+              <w:t>Expected Result</w:t>
+            </w:r>
+          </w:p>
+        </w:tc>
+        <w:tc>
+          <w:tcPr>
+            <w:tcW w:w="2338" w:type="dxa"/>
+          </w:tcPr>
+          <w:p>
+            <w:pPr>
+              <w:spacing w:line="480" w:lineRule="auto"/>
+              <w:jc w:val="center"/>
+              <w:cnfStyle w:val="100000000000" w:firstRow="1" w:lastRow="0" w:firstColumn="0" w:lastColumn="0" w:oddVBand="0" w:evenVBand="0" w:oddHBand="0" w:evenHBand="0" w:firstRowFirstColumn="0" w:firstRowLastColumn="0" w:lastRowFirstColumn="0" w:lastRowLastColumn="0"/>
+              <w:rPr>
+                <w:rFonts w:eastAsia="SimSun" w:cs="Times New Roman"/>
+                <w:sz w:val="24"/>
+                <w:szCs w:val="24"/>
+              </w:rPr>
+            </w:pPr>
+            <w:r>
+              <w:rPr>
+                <w:rFonts w:eastAsia="SimSun" w:cs="Times New Roman"/>
+                <w:sz w:val="24"/>
+                <w:szCs w:val="24"/>
+              </w:rPr>
+              <w:t>Test Result</w:t>
+            </w:r>
+          </w:p>
+        </w:tc>
+      </w:tr>
+      <w:tr>
+        <w:tc>
+          <w:tcPr>
+            <w:cnfStyle w:val="001000000000" w:firstRow="0" w:lastRow="0" w:firstColumn="1" w:lastColumn="0" w:oddVBand="0" w:evenVBand="0" w:oddHBand="0" w:evenHBand="0" w:firstRowFirstColumn="0" w:firstRowLastColumn="0" w:lastRowFirstColumn="0" w:lastRowLastColumn="0"/>
+            <w:tcW w:w="2337" w:type="dxa"/>
+          </w:tcPr>
+          <w:p>
+            <w:pPr>
+              <w:spacing w:line="480" w:lineRule="auto"/>
+              <w:jc w:val="center"/>
+              <w:rPr>
+                <w:rFonts w:eastAsia="SimSun" w:cs="Times New Roman"/>
+                <w:sz w:val="24"/>
+                <w:szCs w:val="24"/>
+              </w:rPr>
+            </w:pPr>
+            <w:r>
+              <w:rPr>
+                <w:rFonts w:eastAsia="SimSun" w:cs="Times New Roman"/>
+                <w:sz w:val="24"/>
+                <w:szCs w:val="24"/>
+              </w:rPr>
+              <w:t>1.</w:t>
+            </w:r>
+          </w:p>
+        </w:tc>
+        <w:tc>
+          <w:tcPr>
+            <w:tcW w:w="2337" w:type="dxa"/>
+          </w:tcPr>
+          <w:p>
+            <w:pPr>
+              <w:spacing w:line="480" w:lineRule="auto"/>
+              <w:jc w:val="center"/>
+              <w:cnfStyle w:val="000000000000" w:firstRow="0" w:lastRow="0" w:firstColumn="0" w:lastColumn="0" w:oddVBand="0" w:evenVBand="0" w:oddHBand="0" w:evenHBand="0" w:firstRowFirstColumn="0" w:firstRowLastColumn="0" w:lastRowFirstColumn="0" w:lastRowLastColumn="0"/>
+              <w:rPr>
+                <w:rFonts w:eastAsia="SimSun" w:cs="Times New Roman"/>
+                <w:sz w:val="24"/>
+                <w:szCs w:val="24"/>
+              </w:rPr>
+            </w:pPr>
+            <w:r>
+              <w:rPr>
+                <w:rFonts w:eastAsia="SimSun" w:cs="Times New Roman"/>
+                <w:sz w:val="24"/>
+                <w:szCs w:val="24"/>
+              </w:rPr>
+              <w:t>Establish connection between client and server</w:t>
+            </w:r>
+          </w:p>
+        </w:tc>
+        <w:tc>
+          <w:tcPr>
+            <w:tcW w:w="2338" w:type="dxa"/>
+          </w:tcPr>
+          <w:p>
+            <w:pPr>
+              <w:spacing w:line="480" w:lineRule="auto"/>
+              <w:jc w:val="center"/>
+              <w:cnfStyle w:val="000000000000" w:firstRow="0" w:lastRow="0" w:firstColumn="0" w:lastColumn="0" w:oddVBand="0" w:evenVBand="0" w:oddHBand="0" w:evenHBand="0" w:firstRowFirstColumn="0" w:firstRowLastColumn="0" w:lastRowFirstColumn="0" w:lastRowLastColumn="0"/>
+              <w:rPr>
+                <w:rFonts w:eastAsia="SimSun" w:cs="Times New Roman"/>
+                <w:sz w:val="24"/>
+                <w:szCs w:val="24"/>
+              </w:rPr>
+            </w:pPr>
+            <w:r>
+              <w:rPr>
+                <w:rFonts w:eastAsia="SimSun" w:cs="Times New Roman"/>
+                <w:sz w:val="24"/>
+                <w:szCs w:val="24"/>
+              </w:rPr>
+              <w:t>A connection facilitating the client to access internet</w:t>
+            </w:r>
+          </w:p>
+        </w:tc>
+        <w:tc>
+          <w:tcPr>
+            <w:tcW w:w="2338" w:type="dxa"/>
+          </w:tcPr>
+          <w:p>
+            <w:pPr>
+              <w:spacing w:line="480" w:lineRule="auto"/>
+              <w:jc w:val="center"/>
+              <w:cnfStyle w:val="000000000000" w:firstRow="0" w:lastRow="0" w:firstColumn="0" w:lastColumn="0" w:oddVBand="0" w:evenVBand="0" w:oddHBand="0" w:evenHBand="0" w:firstRowFirstColumn="0" w:firstRowLastColumn="0" w:lastRowFirstColumn="0" w:lastRowLastColumn="0"/>
+              <w:rPr>
+                <w:rFonts w:eastAsia="SimSun" w:cs="Times New Roman"/>
+                <w:sz w:val="24"/>
+                <w:szCs w:val="24"/>
+              </w:rPr>
+            </w:pPr>
+            <w:r>
+              <w:rPr>
+                <w:rFonts w:eastAsia="SimSun" w:cs="Times New Roman"/>
+                <w:sz w:val="24"/>
+                <w:szCs w:val="24"/>
+              </w:rPr>
+              <w:t>Connection Established</w:t>
+            </w:r>
+          </w:p>
+          <w:p>
+            <w:pPr>
+              <w:spacing w:line="480" w:lineRule="auto"/>
+              <w:jc w:val="center"/>
+              <w:cnfStyle w:val="000000000000" w:firstRow="0" w:lastRow="0" w:firstColumn="0" w:lastColumn="0" w:oddVBand="0" w:evenVBand="0" w:oddHBand="0" w:evenHBand="0" w:firstRowFirstColumn="0" w:firstRowLastColumn="0" w:lastRowFirstColumn="0" w:lastRowLastColumn="0"/>
+              <w:rPr>
+                <w:rFonts w:eastAsia="SimSun" w:cs="Times New Roman"/>
+                <w:sz w:val="24"/>
+                <w:szCs w:val="24"/>
+              </w:rPr>
+            </w:pPr>
+            <w:r>
+              <w:rPr>
+                <w:rFonts w:eastAsia="SimSun" w:cs="Times New Roman"/>
+                <w:sz w:val="24"/>
+                <w:szCs w:val="24"/>
+              </w:rPr>
+              <w:t>(Successful)</w:t>
+            </w:r>
+          </w:p>
+        </w:tc>
+      </w:tr>
+      <w:tr>
+        <w:tc>
+          <w:tcPr>
+            <w:cnfStyle w:val="001000000000" w:firstRow="0" w:lastRow="0" w:firstColumn="1" w:lastColumn="0" w:oddVBand="0" w:evenVBand="0" w:oddHBand="0" w:evenHBand="0" w:firstRowFirstColumn="0" w:firstRowLastColumn="0" w:lastRowFirstColumn="0" w:lastRowLastColumn="0"/>
+            <w:tcW w:w="2337" w:type="dxa"/>
+          </w:tcPr>
+          <w:p>
+            <w:pPr>
+              <w:spacing w:line="480" w:lineRule="auto"/>
+              <w:jc w:val="center"/>
+              <w:rPr>
+                <w:rFonts w:eastAsia="SimSun" w:cs="Times New Roman"/>
+                <w:sz w:val="24"/>
+                <w:szCs w:val="24"/>
+              </w:rPr>
+            </w:pPr>
+            <w:r>
+              <w:rPr>
+                <w:rFonts w:eastAsia="SimSun" w:cs="Times New Roman"/>
+                <w:sz w:val="24"/>
+                <w:szCs w:val="24"/>
+              </w:rPr>
+              <w:t>2.</w:t>
+            </w:r>
+          </w:p>
+        </w:tc>
+        <w:tc>
+          <w:tcPr>
+            <w:tcW w:w="2337" w:type="dxa"/>
+          </w:tcPr>
+          <w:p>
+            <w:pPr>
+              <w:spacing w:line="480" w:lineRule="auto"/>
+              <w:jc w:val="center"/>
+              <w:cnfStyle w:val="000000000000" w:firstRow="0" w:lastRow="0" w:firstColumn="0" w:lastColumn="0" w:oddVBand="0" w:evenVBand="0" w:oddHBand="0" w:evenHBand="0" w:firstRowFirstColumn="0" w:firstRowLastColumn="0" w:lastRowFirstColumn="0" w:lastRowLastColumn="0"/>
+              <w:rPr>
+                <w:rFonts w:eastAsia="SimSun" w:cs="Times New Roman"/>
+                <w:sz w:val="24"/>
+                <w:szCs w:val="24"/>
+              </w:rPr>
+            </w:pPr>
+            <w:r>
+              <w:rPr>
+                <w:rFonts w:eastAsia="SimSun" w:cs="Times New Roman"/>
+                <w:sz w:val="24"/>
+                <w:szCs w:val="24"/>
+              </w:rPr>
+              <w:t>Invalid SSID(network name)</w:t>
+            </w:r>
+          </w:p>
+        </w:tc>
+        <w:tc>
+          <w:tcPr>
+            <w:tcW w:w="2338" w:type="dxa"/>
+          </w:tcPr>
+          <w:p>
+            <w:pPr>
+              <w:spacing w:line="480" w:lineRule="auto"/>
+              <w:jc w:val="center"/>
+              <w:cnfStyle w:val="000000000000" w:firstRow="0" w:lastRow="0" w:firstColumn="0" w:lastColumn="0" w:oddVBand="0" w:evenVBand="0" w:oddHBand="0" w:evenHBand="0" w:firstRowFirstColumn="0" w:firstRowLastColumn="0" w:lastRowFirstColumn="0" w:lastRowLastColumn="0"/>
+              <w:rPr>
+                <w:rFonts w:eastAsia="SimSun" w:cs="Times New Roman"/>
+                <w:sz w:val="24"/>
+                <w:szCs w:val="24"/>
+              </w:rPr>
+            </w:pPr>
+            <w:r>
+              <w:rPr>
+                <w:rFonts w:eastAsia="SimSun" w:cs="Times New Roman"/>
+                <w:sz w:val="24"/>
+                <w:szCs w:val="24"/>
+              </w:rPr>
+              <w:t>Display invalid SSID</w:t>
+            </w:r>
+          </w:p>
+        </w:tc>
+        <w:tc>
+          <w:tcPr>
+            <w:tcW w:w="2338" w:type="dxa"/>
+          </w:tcPr>
+          <w:p>
+            <w:pPr>
+              <w:spacing w:line="480" w:lineRule="auto"/>
+              <w:jc w:val="center"/>
+              <w:cnfStyle w:val="000000000000" w:firstRow="0" w:lastRow="0" w:firstColumn="0" w:lastColumn="0" w:oddVBand="0" w:evenVBand="0" w:oddHBand="0" w:evenHBand="0" w:firstRowFirstColumn="0" w:firstRowLastColumn="0" w:lastRowFirstColumn="0" w:lastRowLastColumn="0"/>
+              <w:rPr>
+                <w:rFonts w:eastAsia="SimSun" w:cs="Times New Roman"/>
+                <w:sz w:val="24"/>
+                <w:szCs w:val="24"/>
+              </w:rPr>
+            </w:pPr>
+            <w:r>
+              <w:rPr>
+                <w:rFonts w:eastAsia="SimSun" w:cs="Times New Roman"/>
+                <w:sz w:val="24"/>
+                <w:szCs w:val="24"/>
+              </w:rPr>
+              <w:t>Successful</w:t>
+            </w:r>
+          </w:p>
+        </w:tc>
+      </w:tr>
+      <w:tr>
+        <w:tc>
+          <w:tcPr>
+            <w:cnfStyle w:val="001000000000" w:firstRow="0" w:lastRow="0" w:firstColumn="1" w:lastColumn="0" w:oddVBand="0" w:evenVBand="0" w:oddHBand="0" w:evenHBand="0" w:firstRowFirstColumn="0" w:firstRowLastColumn="0" w:lastRowFirstColumn="0" w:lastRowLastColumn="0"/>
+            <w:tcW w:w="2337" w:type="dxa"/>
+          </w:tcPr>
+          <w:p>
+            <w:pPr>
+              <w:spacing w:line="480" w:lineRule="auto"/>
+              <w:jc w:val="center"/>
+              <w:rPr>
+                <w:rFonts w:eastAsia="SimSun" w:cs="Times New Roman"/>
+                <w:sz w:val="24"/>
+                <w:szCs w:val="24"/>
+              </w:rPr>
+            </w:pPr>
+            <w:r>
+              <w:rPr>
+                <w:rFonts w:eastAsia="SimSun" w:cs="Times New Roman"/>
+                <w:sz w:val="24"/>
+                <w:szCs w:val="24"/>
+              </w:rPr>
+              <w:lastRenderedPageBreak/>
+              <w:t>3.</w:t>
+            </w:r>
+          </w:p>
+        </w:tc>
+        <w:tc>
+          <w:tcPr>
+            <w:tcW w:w="2337" w:type="dxa"/>
+          </w:tcPr>
+          <w:p>
+            <w:pPr>
+              <w:spacing w:line="480" w:lineRule="auto"/>
+              <w:jc w:val="center"/>
+              <w:cnfStyle w:val="000000000000" w:firstRow="0" w:lastRow="0" w:firstColumn="0" w:lastColumn="0" w:oddVBand="0" w:evenVBand="0" w:oddHBand="0" w:evenHBand="0" w:firstRowFirstColumn="0" w:firstRowLastColumn="0" w:lastRowFirstColumn="0" w:lastRowLastColumn="0"/>
+              <w:rPr>
+                <w:rFonts w:eastAsia="SimSun" w:cs="Times New Roman"/>
+                <w:sz w:val="24"/>
+                <w:szCs w:val="24"/>
+              </w:rPr>
+            </w:pPr>
+            <w:r>
+              <w:rPr>
+                <w:rFonts w:eastAsia="SimSun" w:cs="Times New Roman"/>
+                <w:sz w:val="24"/>
+                <w:szCs w:val="24"/>
+              </w:rPr>
+              <w:t>Invalid Password (Password lesser than 8 characters)</w:t>
+            </w:r>
+          </w:p>
+        </w:tc>
+        <w:tc>
+          <w:tcPr>
+            <w:tcW w:w="2338" w:type="dxa"/>
+          </w:tcPr>
+          <w:p>
+            <w:pPr>
+              <w:spacing w:line="480" w:lineRule="auto"/>
+              <w:jc w:val="center"/>
+              <w:cnfStyle w:val="000000000000" w:firstRow="0" w:lastRow="0" w:firstColumn="0" w:lastColumn="0" w:oddVBand="0" w:evenVBand="0" w:oddHBand="0" w:evenHBand="0" w:firstRowFirstColumn="0" w:firstRowLastColumn="0" w:lastRowFirstColumn="0" w:lastRowLastColumn="0"/>
+              <w:rPr>
+                <w:rFonts w:eastAsia="SimSun" w:cs="Times New Roman"/>
+                <w:sz w:val="24"/>
+                <w:szCs w:val="24"/>
+              </w:rPr>
+            </w:pPr>
+            <w:r>
+              <w:rPr>
+                <w:rFonts w:eastAsia="SimSun" w:cs="Times New Roman"/>
+                <w:sz w:val="24"/>
+                <w:szCs w:val="24"/>
+              </w:rPr>
+              <w:t>Display invalid Password</w:t>
+            </w:r>
+          </w:p>
+        </w:tc>
+        <w:tc>
+          <w:tcPr>
+            <w:tcW w:w="2338" w:type="dxa"/>
+          </w:tcPr>
+          <w:p>
+            <w:pPr>
+              <w:spacing w:line="480" w:lineRule="auto"/>
+              <w:jc w:val="center"/>
+              <w:cnfStyle w:val="000000000000" w:firstRow="0" w:lastRow="0" w:firstColumn="0" w:lastColumn="0" w:oddVBand="0" w:evenVBand="0" w:oddHBand="0" w:evenHBand="0" w:firstRowFirstColumn="0" w:firstRowLastColumn="0" w:lastRowFirstColumn="0" w:lastRowLastColumn="0"/>
+              <w:rPr>
+                <w:rFonts w:eastAsia="SimSun" w:cs="Times New Roman"/>
+                <w:sz w:val="24"/>
+                <w:szCs w:val="24"/>
+              </w:rPr>
+            </w:pPr>
+            <w:r>
+              <w:rPr>
+                <w:rFonts w:eastAsia="SimSun" w:cs="Times New Roman"/>
+                <w:sz w:val="24"/>
+                <w:szCs w:val="24"/>
+              </w:rPr>
+              <w:t>Successful</w:t>
+            </w:r>
+          </w:p>
+        </w:tc>
+      </w:tr>
+      <w:tr>
+        <w:tc>
+          <w:tcPr>
+            <w:cnfStyle w:val="001000000000" w:firstRow="0" w:lastRow="0" w:firstColumn="1" w:lastColumn="0" w:oddVBand="0" w:evenVBand="0" w:oddHBand="0" w:evenHBand="0" w:firstRowFirstColumn="0" w:firstRowLastColumn="0" w:lastRowFirstColumn="0" w:lastRowLastColumn="0"/>
+            <w:tcW w:w="2337" w:type="dxa"/>
+          </w:tcPr>
+          <w:p>
+            <w:pPr>
+              <w:spacing w:line="480" w:lineRule="auto"/>
+              <w:jc w:val="center"/>
+              <w:rPr>
+                <w:rFonts w:eastAsia="SimSun" w:cs="Times New Roman"/>
+                <w:sz w:val="24"/>
+                <w:szCs w:val="24"/>
+              </w:rPr>
+            </w:pPr>
+            <w:r>
+              <w:rPr>
+                <w:rFonts w:eastAsia="SimSun" w:cs="Times New Roman"/>
+                <w:sz w:val="24"/>
+                <w:szCs w:val="24"/>
+              </w:rPr>
+              <w:t>4.</w:t>
+            </w:r>
+          </w:p>
+        </w:tc>
+        <w:tc>
+          <w:tcPr>
+            <w:tcW w:w="2337" w:type="dxa"/>
+          </w:tcPr>
+          <w:p>
+            <w:pPr>
+              <w:spacing w:line="480" w:lineRule="auto"/>
+              <w:jc w:val="center"/>
+              <w:cnfStyle w:val="000000000000" w:firstRow="0" w:lastRow="0" w:firstColumn="0" w:lastColumn="0" w:oddVBand="0" w:evenVBand="0" w:oddHBand="0" w:evenHBand="0" w:firstRowFirstColumn="0" w:firstRowLastColumn="0" w:lastRowFirstColumn="0" w:lastRowLastColumn="0"/>
+              <w:rPr>
+                <w:rFonts w:eastAsia="SimSun" w:cs="Times New Roman"/>
+                <w:sz w:val="24"/>
+                <w:szCs w:val="24"/>
+              </w:rPr>
+            </w:pPr>
+            <w:r>
+              <w:rPr>
+                <w:rFonts w:eastAsia="SimSun" w:cs="Times New Roman"/>
+                <w:sz w:val="24"/>
+                <w:szCs w:val="24"/>
+              </w:rPr>
+              <w:t>Run as without Admin privileges</w:t>
+            </w:r>
+          </w:p>
+        </w:tc>
+        <w:tc>
+          <w:tcPr>
+            <w:tcW w:w="2338" w:type="dxa"/>
+          </w:tcPr>
+          <w:p>
+            <w:pPr>
+              <w:spacing w:line="480" w:lineRule="auto"/>
+              <w:jc w:val="center"/>
+              <w:cnfStyle w:val="000000000000" w:firstRow="0" w:lastRow="0" w:firstColumn="0" w:lastColumn="0" w:oddVBand="0" w:evenVBand="0" w:oddHBand="0" w:evenHBand="0" w:firstRowFirstColumn="0" w:firstRowLastColumn="0" w:lastRowFirstColumn="0" w:lastRowLastColumn="0"/>
+              <w:rPr>
+                <w:rFonts w:eastAsia="SimSun" w:cs="Times New Roman"/>
+                <w:sz w:val="24"/>
+                <w:szCs w:val="24"/>
+              </w:rPr>
+            </w:pPr>
+            <w:r>
+              <w:rPr>
+                <w:rFonts w:eastAsia="SimSun" w:cs="Times New Roman"/>
+                <w:sz w:val="24"/>
+                <w:szCs w:val="24"/>
+              </w:rPr>
+              <w:t>Display run as Administrator</w:t>
+            </w:r>
+          </w:p>
+        </w:tc>
+        <w:tc>
+          <w:tcPr>
+            <w:tcW w:w="2338" w:type="dxa"/>
+          </w:tcPr>
+          <w:p>
+            <w:pPr>
+              <w:spacing w:line="480" w:lineRule="auto"/>
+              <w:jc w:val="center"/>
+              <w:cnfStyle w:val="000000000000" w:firstRow="0" w:lastRow="0" w:firstColumn="0" w:lastColumn="0" w:oddVBand="0" w:evenVBand="0" w:oddHBand="0" w:evenHBand="0" w:firstRowFirstColumn="0" w:firstRowLastColumn="0" w:lastRowFirstColumn="0" w:lastRowLastColumn="0"/>
+              <w:rPr>
+                <w:rFonts w:eastAsia="SimSun" w:cs="Times New Roman"/>
+                <w:sz w:val="24"/>
+                <w:szCs w:val="24"/>
+              </w:rPr>
+            </w:pPr>
+            <w:r>
+              <w:rPr>
+                <w:rFonts w:eastAsia="SimSun" w:cs="Times New Roman"/>
+                <w:sz w:val="24"/>
+                <w:szCs w:val="24"/>
+              </w:rPr>
+              <w:t>Successful</w:t>
+            </w:r>
+          </w:p>
+        </w:tc>
+      </w:tr>
+    </w:tbl>
+    <w:p>
+      <w:pPr>
+        <w:spacing w:after="0" w:line="240" w:lineRule="auto"/>
+        <w:rPr>
+          <w:rFonts w:eastAsia="SimSun" w:cs="Times New Roman"/>
+          <w:b/>
+          <w:sz w:val="24"/>
+          <w:szCs w:val="24"/>
+          <w:u w:val="single"/>
+        </w:rPr>
+      </w:pPr>
+    </w:p>
+    <w:p>
+      <w:pPr>
+        <w:spacing w:after="0" w:line="240" w:lineRule="auto"/>
+        <w:rPr>
+          <w:rFonts w:eastAsia="SimSun" w:cs="Times New Roman"/>
+          <w:sz w:val="24"/>
+          <w:szCs w:val="24"/>
+        </w:rPr>
+      </w:pPr>
+    </w:p>
+    <w:p>
+      <w:pPr>
+        <w:spacing w:line="300" w:lineRule="auto"/>
+        <w:rPr>
+          <w:b/>
+          <w:sz w:val="24"/>
+          <w:szCs w:val="24"/>
+        </w:rPr>
+      </w:pPr>
+      <w:bookmarkStart w:id="0" w:name="_GoBack"/>
+      <w:bookmarkEnd w:id="0"/>
+    </w:p>
     <w:sectPr>
       <w:headerReference w:type="default" r:id="rId8"/>
       <w:footerReference w:type="default" r:id="rId9"/>
@@ -2108,7 +2709,7 @@
       <w:rPr>
         <w:noProof/>
       </w:rPr>
-      <w:t>5</w:t>
+      <w:t>6</w:t>
     </w:r>
     <w:r>
       <w:fldChar w:fldCharType="end"/>
@@ -5921,7 +6522,7 @@
 </file>
 
 <file path=customXml/itemProps1.xml><?xml version="1.0" encoding="utf-8"?>
-<ds:datastoreItem xmlns:ds="http://schemas.openxmlformats.org/officeDocument/2006/customXml" ds:itemID="{4580F060-CD63-482D-BC63-C385AEBC9A4D}">
+<ds:datastoreItem xmlns:ds="http://schemas.openxmlformats.org/officeDocument/2006/customXml" ds:itemID="{BB00FB50-7DA5-429E-B649-EDEFA40A7134}">
   <ds:schemaRefs>
     <ds:schemaRef ds:uri="http://schemas.openxmlformats.org/officeDocument/2006/bibliography"/>
   </ds:schemaRefs>

</xml_diff>